<commit_message>
Fixed spaces in filenames for user manual.
</commit_message>
<xml_diff>
--- a/developer_docs/RHook_v2_Jun27_2011.docx
+++ b/developer_docs/RHook_v2_Jun27_2011.docx
@@ -5025,7 +5025,19 @@
         <w:contextualSpacing/>
       </w:pPr>
       <w:r>
-        <w:t>If necessary, update source/org/tigr/microarray/mev/build.properties with the appropriate svn revision numbers.</w:t>
+        <w:t xml:space="preserve">If necessary, update </w:t>
+      </w:r>
+      <w:r>
+        <w:t xml:space="preserve">the text file </w:t>
+      </w:r>
+      <w:r>
+        <w:rPr>
+          <w:b/>
+        </w:rPr>
+        <w:t>source/org/tigr/microarray/mev/build.properties</w:t>
+      </w:r>
+      <w:r>
+        <w:t xml:space="preserve"> with the appropriate svn revision numbers.</w:t>
       </w:r>
     </w:p>
     <w:p>
@@ -5203,7 +5215,25 @@
         <w:rPr>
           <w:b/>
         </w:rPr>
-        <w:t>czvf MeV_whatever_bundle_name.tgz {</w:t>
+        <w:t>czvf MeV_</w:t>
+      </w:r>
+      <w:r>
+        <w:rPr>
+          <w:b/>
+        </w:rPr>
+        <w:t>x_x_x_r</w:t>
+      </w:r>
+      <w:r>
+        <w:rPr>
+          <w:b/>
+        </w:rPr>
+        <w:t>yyyy</w:t>
+      </w:r>
+      <w:r>
+        <w:rPr>
+          <w:b/>
+        </w:rPr>
+        <w:t>.tgz {</w:t>
       </w:r>
       <w:r>
         <w:rPr>
@@ -5790,7 +5820,7 @@
             <w:b/>
             <w:noProof/>
           </w:rPr>
-          <w:t>6</w:t>
+          <w:t>7</w:t>
         </w:r>
         <w:r>
           <w:rPr>
@@ -8653,6 +8683,7 @@
   <w:style w:type="character" w:default="1" w:styleId="DefaultParagraphFont">
     <w:name w:val="Default Paragraph Font"/>
     <w:uiPriority w:val="1"/>
+    <w:semiHidden/>
     <w:unhideWhenUsed/>
   </w:style>
   <w:style w:type="table" w:default="1" w:styleId="TableNormal">

</xml_diff>

<commit_message>
Added details to the release process.
</commit_message>
<xml_diff>
--- a/developer_docs/RHook_v2_Jun27_2011.docx
+++ b/developer_docs/RHook_v2_Jun27_2011.docx
@@ -4916,9 +4916,6 @@
         <w:spacing w:after="0"/>
         <w:ind w:left="1440"/>
         <w:contextualSpacing/>
-        <w:rPr>
-          <w:b/>
-        </w:rPr>
       </w:pPr>
       <w:r>
         <w:t xml:space="preserve">The ant target </w:t>
@@ -4970,38 +4967,528 @@
     <w:p>
       <w:pPr>
         <w:spacing w:after="0"/>
+        <w:ind w:left="1440"/>
+        <w:contextualSpacing/>
+      </w:pPr>
+    </w:p>
+    <w:p>
+      <w:pPr>
+        <w:pStyle w:val="ListParagraph"/>
+        <w:numPr>
+          <w:ilvl w:val="4"/>
+          <w:numId w:val="15"/>
+        </w:numPr>
+        <w:spacing w:after="0"/>
+      </w:pPr>
+      <w:bookmarkStart w:id="22" w:name="Release_7_2"/>
+      <w:r>
+        <w:t xml:space="preserve"> Run </w:t>
+      </w:r>
+      <w:r>
+        <w:t xml:space="preserve">the Ant </w:t>
+      </w:r>
+      <w:r>
+        <w:t xml:space="preserve">target </w:t>
+      </w:r>
+      <w:r>
+        <w:rPr>
+          <w:b/>
+          <w:i/>
+        </w:rPr>
+        <w:t>build-package-</w:t>
+      </w:r>
+      <w:r>
+        <w:rPr>
+          <w:b/>
+          <w:i/>
+        </w:rPr>
+        <w:t>win-alone</w:t>
+      </w:r>
+      <w:r>
+        <w:t>. A file called MeV_x_x_x_ryyyy_win.zip will be produced in the Deploy directory.</w:t>
+      </w:r>
+    </w:p>
+    <w:p>
+      <w:pPr>
+        <w:pStyle w:val="ListParagraph"/>
+        <w:numPr>
+          <w:ilvl w:val="4"/>
+          <w:numId w:val="15"/>
+        </w:numPr>
+        <w:spacing w:after="0"/>
+      </w:pPr>
+      <w:r>
+        <w:t xml:space="preserve">Upload the </w:t>
+      </w:r>
+      <w:r>
+        <w:t>zip</w:t>
+      </w:r>
+      <w:r>
+        <w:t xml:space="preserve"> file to the MeV sourceforge account.</w:t>
+      </w:r>
+    </w:p>
+    <w:p>
+      <w:pPr>
+        <w:pStyle w:val="ListParagraph"/>
+        <w:spacing w:after="0"/>
+        <w:ind w:left="792"/>
+      </w:pPr>
+      <w:r>
+        <w:tab/>
+      </w:r>
+    </w:p>
+    <w:p>
+      <w:pPr>
+        <w:pStyle w:val="ListParagraph"/>
+        <w:spacing w:after="0"/>
+        <w:ind w:left="792"/>
+        <w:rPr>
+          <w:b/>
+        </w:rPr>
+      </w:pPr>
+    </w:p>
+    <w:p>
+      <w:pPr>
+        <w:pStyle w:val="ListParagraph"/>
+        <w:numPr>
+          <w:ilvl w:val="1"/>
+          <w:numId w:val="10"/>
+        </w:numPr>
+        <w:spacing w:after="0"/>
+        <w:rPr>
+          <w:b/>
+        </w:rPr>
+      </w:pPr>
+      <w:r>
+        <w:rPr>
+          <w:b/>
+        </w:rPr>
+        <w:t>Mac</w:t>
+      </w:r>
+      <w:bookmarkEnd w:id="22"/>
+      <w:r>
+        <w:rPr>
+          <w:b/>
+        </w:rPr>
+        <w:t>:</w:t>
+      </w:r>
+    </w:p>
+    <w:p>
+      <w:pPr>
+        <w:ind w:left="1440"/>
+        <w:contextualSpacing/>
+      </w:pPr>
+      <w:r>
+        <w:rPr>
+          <w:b/>
+        </w:rPr>
+        <w:lastRenderedPageBreak/>
+        <w:t>NOTE</w:t>
+      </w:r>
+      <w:r>
+        <w:t>: Should be run on a Mac or Linux box.</w:t>
+      </w:r>
+    </w:p>
+    <w:p>
+      <w:pPr>
+        <w:ind w:left="1440"/>
+        <w:contextualSpacing/>
+      </w:pPr>
+      <w:r>
+        <w:t xml:space="preserve">If necessary, update </w:t>
+      </w:r>
+      <w:r>
+        <w:t xml:space="preserve">the text file </w:t>
+      </w:r>
+      <w:r>
+        <w:rPr>
+          <w:b/>
+        </w:rPr>
+        <w:t>source/org/tigr/microarray/mev/build.properties</w:t>
+      </w:r>
+      <w:r>
+        <w:t xml:space="preserve"> with the appropriate svn revision numbers.</w:t>
+      </w:r>
+    </w:p>
+    <w:p>
+      <w:pPr>
+        <w:ind w:left="1440"/>
+        <w:contextualSpacing/>
+      </w:pPr>
+      <w:r>
+        <w:t xml:space="preserve">The ant </w:t>
+      </w:r>
+      <w:r>
+        <w:t xml:space="preserve">target </w:t>
+      </w:r>
+      <w:r>
+        <w:rPr>
+          <w:b/>
+          <w:i/>
+        </w:rPr>
+        <w:t>build-package-mac</w:t>
+      </w:r>
+      <w:r>
+        <w:t xml:space="preserve"> should produce the directory structure and MeV contents under </w:t>
+      </w:r>
+      <w:r>
+        <w:rPr>
+          <w:b/>
+        </w:rPr>
+        <w:t>{MeV</w:t>
+      </w:r>
+      <w:r>
+        <w:rPr>
+          <w:b/>
+        </w:rPr>
+        <w:t>_dir}/deploy</w:t>
+      </w:r>
+      <w:r>
+        <w:rPr>
+          <w:b/>
+        </w:rPr>
+        <w:t xml:space="preserve"> </w:t>
+      </w:r>
+      <w:r>
+        <w:t xml:space="preserve">directory. </w:t>
+      </w:r>
+      <w:r>
+        <w:t xml:space="preserve">The top level directory should have name of the form </w:t>
+      </w:r>
+      <w:r>
+        <w:rPr>
+          <w:b/>
+          <w:i/>
+        </w:rPr>
+        <w:t>MeV_x_x_x</w:t>
+      </w:r>
+      <w:r>
+        <w:t>, where x_x_x represents the MeV version number, eg, 4_7_4</w:t>
+      </w:r>
+      <w:r>
+        <w:t xml:space="preserve">. </w:t>
+      </w:r>
+      <w:r>
+        <w:t>Do the following to</w:t>
+      </w:r>
+      <w:r>
+        <w:t xml:space="preserve"> produce the bundle:</w:t>
+      </w:r>
+    </w:p>
+    <w:p>
+      <w:pPr>
+        <w:pStyle w:val="ListParagraph"/>
+        <w:numPr>
+          <w:ilvl w:val="4"/>
+          <w:numId w:val="15"/>
+        </w:numPr>
+      </w:pPr>
+      <w:r>
+        <w:t xml:space="preserve">Modify </w:t>
+      </w:r>
+      <w:r>
+        <w:rPr>
+          <w:b/>
+        </w:rPr>
+        <w:t>{MeV_Dir}/source/org/tigr/microarray/build.properties</w:t>
+      </w:r>
+    </w:p>
+    <w:p>
+      <w:pPr>
+        <w:pStyle w:val="ListParagraph"/>
+        <w:numPr>
+          <w:ilvl w:val="4"/>
+          <w:numId w:val="15"/>
+        </w:numPr>
+      </w:pPr>
+      <w:r>
+        <w:t xml:space="preserve"> </w:t>
+      </w:r>
+      <w:r>
+        <w:t>Run</w:t>
+      </w:r>
+      <w:r>
+        <w:t xml:space="preserve"> the Ant</w:t>
+      </w:r>
+      <w:r>
+        <w:t xml:space="preserve"> target </w:t>
+      </w:r>
+      <w:r>
+        <w:rPr>
+          <w:b/>
+          <w:i/>
+        </w:rPr>
+        <w:t>build-package-mac</w:t>
+      </w:r>
+      <w:r>
+        <w:t xml:space="preserve"> </w:t>
+      </w:r>
+    </w:p>
+    <w:p>
+      <w:pPr>
+        <w:pStyle w:val="ListParagraph"/>
+        <w:numPr>
+          <w:ilvl w:val="4"/>
+          <w:numId w:val="15"/>
+        </w:numPr>
+      </w:pPr>
+      <w:r>
+        <w:t>Open Terminal (Search for terminal in Finder)</w:t>
+      </w:r>
+    </w:p>
+    <w:p>
+      <w:pPr>
+        <w:pStyle w:val="ListParagraph"/>
+        <w:numPr>
+          <w:ilvl w:val="4"/>
+          <w:numId w:val="15"/>
+        </w:numPr>
+        <w:rPr>
+          <w:b/>
+        </w:rPr>
+      </w:pPr>
+      <w:r>
+        <w:rPr>
+          <w:b/>
+        </w:rPr>
+        <w:t>cd</w:t>
+      </w:r>
+      <w:r>
+        <w:t xml:space="preserve">  </w:t>
+      </w:r>
+      <w:r>
+        <w:rPr>
+          <w:b/>
+        </w:rPr>
+        <w:t>{MeV_dir}/deploy</w:t>
+      </w:r>
+    </w:p>
+    <w:p>
+      <w:pPr>
+        <w:pStyle w:val="ListParagraph"/>
+        <w:numPr>
+          <w:ilvl w:val="4"/>
+          <w:numId w:val="15"/>
+        </w:numPr>
+        <w:rPr>
+          <w:b/>
+        </w:rPr>
+      </w:pPr>
+      <w:r>
+        <w:rPr>
+          <w:b/>
+        </w:rPr>
+        <w:t xml:space="preserve">tar </w:t>
+      </w:r>
+      <w:r>
+        <w:rPr>
+          <w:b/>
+        </w:rPr>
+        <w:t>-</w:t>
+      </w:r>
+      <w:r>
+        <w:rPr>
+          <w:b/>
+        </w:rPr>
+        <w:t>czvf MeV_</w:t>
+      </w:r>
+      <w:r>
+        <w:rPr>
+          <w:b/>
+        </w:rPr>
+        <w:t>x_x_x_r</w:t>
+      </w:r>
+      <w:r>
+        <w:rPr>
+          <w:b/>
+        </w:rPr>
+        <w:t>yyyy</w:t>
+      </w:r>
+      <w:r>
+        <w:rPr>
+          <w:b/>
+        </w:rPr>
+        <w:t>_mac</w:t>
+      </w:r>
+      <w:r>
+        <w:rPr>
+          <w:b/>
+        </w:rPr>
+        <w:t>.tgz {</w:t>
+      </w:r>
+      <w:r>
+        <w:rPr>
+          <w:b/>
+          <w:i/>
+        </w:rPr>
+        <w:t>MeV_x_x_x}/</w:t>
+      </w:r>
+      <w:r>
+        <w:rPr>
+          <w:b/>
+          <w:i/>
+        </w:rPr>
+        <w:t xml:space="preserve"> </w:t>
+      </w:r>
+      <w:r>
+        <w:t>(yyyy is the svn revision number from the build.properties file.)</w:t>
+      </w:r>
+    </w:p>
+    <w:p>
+      <w:pPr>
+        <w:pStyle w:val="ListParagraph"/>
+        <w:numPr>
+          <w:ilvl w:val="4"/>
+          <w:numId w:val="15"/>
+        </w:numPr>
+      </w:pPr>
+      <w:r>
+        <w:t>Upload the tgz file to the MeV sourceforge account.</w:t>
+      </w:r>
+    </w:p>
+    <w:p>
+      <w:pPr>
+        <w:pStyle w:val="ListParagraph"/>
+        <w:ind w:left="2232"/>
+      </w:pPr>
+    </w:p>
+    <w:p>
+      <w:pPr>
+        <w:pStyle w:val="ListParagraph"/>
+        <w:numPr>
+          <w:ilvl w:val="0"/>
+          <w:numId w:val="15"/>
+        </w:numPr>
+        <w:rPr>
+          <w:vanish/>
+        </w:rPr>
+      </w:pPr>
+    </w:p>
+    <w:p>
+      <w:pPr>
+        <w:pStyle w:val="ListParagraph"/>
+        <w:numPr>
+          <w:ilvl w:val="0"/>
+          <w:numId w:val="15"/>
+        </w:numPr>
+        <w:rPr>
+          <w:vanish/>
+        </w:rPr>
+      </w:pPr>
+    </w:p>
+    <w:p>
+      <w:pPr>
+        <w:pStyle w:val="ListParagraph"/>
+        <w:numPr>
+          <w:ilvl w:val="0"/>
+          <w:numId w:val="15"/>
+        </w:numPr>
+        <w:rPr>
+          <w:vanish/>
+        </w:rPr>
+      </w:pPr>
+    </w:p>
+    <w:p>
+      <w:pPr>
+        <w:pStyle w:val="ListParagraph"/>
+        <w:numPr>
+          <w:ilvl w:val="0"/>
+          <w:numId w:val="15"/>
+        </w:numPr>
+        <w:rPr>
+          <w:vanish/>
+        </w:rPr>
+      </w:pPr>
+    </w:p>
+    <w:p>
+      <w:pPr>
+        <w:pStyle w:val="ListParagraph"/>
+        <w:numPr>
+          <w:ilvl w:val="0"/>
+          <w:numId w:val="15"/>
+        </w:numPr>
+        <w:rPr>
+          <w:vanish/>
+        </w:rPr>
+      </w:pPr>
+    </w:p>
+    <w:p>
+      <w:pPr>
+        <w:pStyle w:val="ListParagraph"/>
+        <w:numPr>
+          <w:ilvl w:val="0"/>
+          <w:numId w:val="15"/>
+        </w:numPr>
+        <w:rPr>
+          <w:vanish/>
+        </w:rPr>
+      </w:pPr>
+    </w:p>
+    <w:p>
+      <w:pPr>
+        <w:pStyle w:val="ListParagraph"/>
+        <w:numPr>
+          <w:ilvl w:val="1"/>
+          <w:numId w:val="15"/>
+        </w:numPr>
+        <w:rPr>
+          <w:vanish/>
+        </w:rPr>
+      </w:pPr>
+    </w:p>
+    <w:p>
+      <w:pPr>
+        <w:pStyle w:val="ListParagraph"/>
+        <w:numPr>
+          <w:ilvl w:val="1"/>
+          <w:numId w:val="15"/>
+        </w:numPr>
+        <w:rPr>
+          <w:vanish/>
+        </w:rPr>
+      </w:pPr>
+    </w:p>
+    <w:p>
+      <w:pPr>
+        <w:pStyle w:val="ListParagraph"/>
+        <w:numPr>
+          <w:ilvl w:val="1"/>
+          <w:numId w:val="15"/>
+        </w:numPr>
+        <w:spacing w:after="0"/>
+        <w:rPr>
+          <w:b/>
+        </w:rPr>
+      </w:pPr>
+      <w:r>
+        <w:rPr>
+          <w:b/>
+        </w:rPr>
+        <w:t>Linux</w:t>
+      </w:r>
+      <w:r>
+        <w:rPr>
+          <w:b/>
+        </w:rPr>
+        <w:t xml:space="preserve">: </w:t>
+      </w:r>
+    </w:p>
+    <w:p>
+      <w:pPr>
         <w:ind w:left="720" w:firstLine="720"/>
         <w:contextualSpacing/>
       </w:pPr>
       <w:r>
-        <w:t>Making exe ???</w:t>
-      </w:r>
-    </w:p>
-    <w:p>
-      <w:pPr>
-        <w:pStyle w:val="ListParagraph"/>
-        <w:numPr>
-          <w:ilvl w:val="1"/>
-          <w:numId w:val="10"/>
-        </w:numPr>
-        <w:spacing w:after="0"/>
-        <w:rPr>
-          <w:b/>
-        </w:rPr>
-      </w:pPr>
-      <w:bookmarkStart w:id="22" w:name="Release_7_2"/>
-      <w:r>
-        <w:rPr>
-          <w:b/>
-        </w:rPr>
-        <w:t>Mac</w:t>
-      </w:r>
-      <w:bookmarkEnd w:id="22"/>
-      <w:r>
-        <w:rPr>
-          <w:b/>
-        </w:rPr>
-        <w:t>:</w:t>
+        <w:rPr>
+          <w:b/>
+        </w:rPr>
+        <w:t>NOTE</w:t>
+      </w:r>
+      <w:r>
+        <w:t>: Shoul</w:t>
+      </w:r>
+      <w:r>
+        <w:t>d be run on a Mac or Linux box.</w:t>
       </w:r>
     </w:p>
     <w:p>
@@ -5010,13 +5497,7 @@
         <w:contextualSpacing/>
       </w:pPr>
       <w:r>
-        <w:rPr>
-          <w:b/>
-        </w:rPr>
-        <w:t>NOTE</w:t>
-      </w:r>
-      <w:r>
-        <w:t>: Should be run on a Mac or Linux box.</w:t>
+        <w:t>Update source/org/tigr/microarray/mev/build.properties with the appropriate svn revision numbers.</w:t>
       </w:r>
     </w:p>
     <w:p>
@@ -5025,27 +5506,6 @@
         <w:contextualSpacing/>
       </w:pPr>
       <w:r>
-        <w:t xml:space="preserve">If necessary, update </w:t>
-      </w:r>
-      <w:r>
-        <w:t xml:space="preserve">the text file </w:t>
-      </w:r>
-      <w:r>
-        <w:rPr>
-          <w:b/>
-        </w:rPr>
-        <w:t>source/org/tigr/microarray/mev/build.properties</w:t>
-      </w:r>
-      <w:r>
-        <w:t xml:space="preserve"> with the appropriate svn revision numbers.</w:t>
-      </w:r>
-    </w:p>
-    <w:p>
-      <w:pPr>
-        <w:ind w:left="1440"/>
-        <w:contextualSpacing/>
-      </w:pPr>
-      <w:r>
         <w:t xml:space="preserve">The ant </w:t>
       </w:r>
       <w:r>
@@ -5056,7 +5516,14 @@
           <w:b/>
           <w:i/>
         </w:rPr>
-        <w:t>build-package-mac</w:t>
+        <w:t>build-package-</w:t>
+      </w:r>
+      <w:r>
+        <w:rPr>
+          <w:b/>
+          <w:i/>
+        </w:rPr>
+        <w:t>linux</w:t>
       </w:r>
       <w:r>
         <w:t xml:space="preserve"> should produce the directory structure and MeV contents under </w:t>
@@ -5080,17 +5547,13 @@
         <w:t xml:space="preserve"> </w:t>
       </w:r>
       <w:r>
-        <w:t xml:space="preserve">directory. </w:t>
-      </w:r>
-      <w:r>
-        <w:t xml:space="preserve">The top level directory should have name of the form </w:t>
-      </w:r>
-      <w:r>
-        <w:rPr>
-          <w:b/>
-          <w:i/>
-        </w:rPr>
-        <w:lastRenderedPageBreak/>
+        <w:t xml:space="preserve">directory. The top level directory should have name of the form </w:t>
+      </w:r>
+      <w:r>
+        <w:rPr>
+          <w:b/>
+          <w:i/>
+        </w:rPr>
         <w:t>MeV_x_x_x</w:t>
       </w:r>
       <w:r>
@@ -5100,10 +5563,7 @@
         <w:t xml:space="preserve">. </w:t>
       </w:r>
       <w:r>
-        <w:t>Do the following to</w:t>
-      </w:r>
-      <w:r>
-        <w:t xml:space="preserve"> produce the bundle:</w:t>
+        <w:t>Do the following to produce the bundle:</w:t>
       </w:r>
     </w:p>
     <w:p>
@@ -5133,17 +5593,27 @@
         </w:numPr>
       </w:pPr>
       <w:r>
-        <w:t xml:space="preserve"> </w:t>
-      </w:r>
-      <w:r>
-        <w:t xml:space="preserve">Run target </w:t>
-      </w:r>
-      <w:r>
-        <w:rPr>
-          <w:b/>
-          <w:i/>
-        </w:rPr>
-        <w:t>build-package-mac</w:t>
+        <w:t>Run</w:t>
+      </w:r>
+      <w:r>
+        <w:t xml:space="preserve"> the Ant</w:t>
+      </w:r>
+      <w:r>
+        <w:t xml:space="preserve"> target </w:t>
+      </w:r>
+      <w:r>
+        <w:rPr>
+          <w:b/>
+          <w:i/>
+        </w:rPr>
+        <w:t>build-package-</w:t>
+      </w:r>
+      <w:r>
+        <w:rPr>
+          <w:b/>
+          <w:i/>
+        </w:rPr>
+        <w:t>linux</w:t>
       </w:r>
       <w:r>
         <w:t xml:space="preserve"> </w:t>
@@ -5158,7 +5628,7 @@
         </w:numPr>
       </w:pPr>
       <w:r>
-        <w:t>Open Terminal (Search for terminal in Finder)</w:t>
+        <w:t xml:space="preserve">Open Terminal </w:t>
       </w:r>
     </w:p>
     <w:p>
@@ -5221,19 +5691,31 @@
         <w:rPr>
           <w:b/>
         </w:rPr>
-        <w:t>x_x_x_r</w:t>
-      </w:r>
-      <w:r>
-        <w:rPr>
-          <w:b/>
-        </w:rPr>
-        <w:t>yyyy</w:t>
-      </w:r>
-      <w:r>
-        <w:rPr>
-          <w:b/>
-        </w:rPr>
-        <w:t>.tgz {</w:t>
+        <w:t>x_x_x_ryyyy</w:t>
+      </w:r>
+      <w:r>
+        <w:rPr>
+          <w:b/>
+        </w:rPr>
+        <w:t>_linux</w:t>
+      </w:r>
+      <w:r>
+        <w:rPr>
+          <w:b/>
+        </w:rPr>
+        <w:t>.t</w:t>
+      </w:r>
+      <w:r>
+        <w:rPr>
+          <w:b/>
+        </w:rPr>
+        <w:t>ar.</w:t>
+      </w:r>
+      <w:r>
+        <w:rPr>
+          <w:b/>
+        </w:rPr>
+        <w:t>gz {</w:t>
       </w:r>
       <w:r>
         <w:rPr>
@@ -5250,7 +5732,13 @@
         <w:t xml:space="preserve"> </w:t>
       </w:r>
       <w:r>
-        <w:t>(yyyy is the svn revision number from the build.properties file.)</w:t>
+        <w:t>(yyyy is the svn revision number from the build.properties file</w:t>
+      </w:r>
+      <w:r>
+        <w:t>.</w:t>
+      </w:r>
+      <w:r>
+        <w:t>)</w:t>
       </w:r>
     </w:p>
     <w:p>
@@ -5262,435 +5750,7 @@
         </w:numPr>
       </w:pPr>
       <w:r>
-        <w:t>Move</w:t>
-      </w:r>
-      <w:r>
-        <w:t xml:space="preserve"> the produce</w:t>
-      </w:r>
-      <w:r>
-        <w:t>d</w:t>
-      </w:r>
-      <w:r>
-        <w:t xml:space="preserve"> .</w:t>
-      </w:r>
-      <w:r>
-        <w:rPr>
-          <w:b/>
-        </w:rPr>
-        <w:t>tgz</w:t>
-      </w:r>
-      <w:r>
-        <w:t xml:space="preserve"> file to desired location</w:t>
-      </w:r>
-    </w:p>
-    <w:p>
-      <w:pPr>
-        <w:pStyle w:val="ListParagraph"/>
-        <w:numPr>
-          <w:ilvl w:val="0"/>
-          <w:numId w:val="15"/>
-        </w:numPr>
-        <w:rPr>
-          <w:vanish/>
-        </w:rPr>
-      </w:pPr>
-    </w:p>
-    <w:p>
-      <w:pPr>
-        <w:pStyle w:val="ListParagraph"/>
-        <w:numPr>
-          <w:ilvl w:val="0"/>
-          <w:numId w:val="15"/>
-        </w:numPr>
-        <w:rPr>
-          <w:vanish/>
-        </w:rPr>
-      </w:pPr>
-    </w:p>
-    <w:p>
-      <w:pPr>
-        <w:pStyle w:val="ListParagraph"/>
-        <w:numPr>
-          <w:ilvl w:val="0"/>
-          <w:numId w:val="15"/>
-        </w:numPr>
-        <w:rPr>
-          <w:vanish/>
-        </w:rPr>
-      </w:pPr>
-    </w:p>
-    <w:p>
-      <w:pPr>
-        <w:pStyle w:val="ListParagraph"/>
-        <w:numPr>
-          <w:ilvl w:val="0"/>
-          <w:numId w:val="15"/>
-        </w:numPr>
-        <w:rPr>
-          <w:vanish/>
-        </w:rPr>
-      </w:pPr>
-    </w:p>
-    <w:p>
-      <w:pPr>
-        <w:pStyle w:val="ListParagraph"/>
-        <w:numPr>
-          <w:ilvl w:val="0"/>
-          <w:numId w:val="15"/>
-        </w:numPr>
-        <w:rPr>
-          <w:vanish/>
-        </w:rPr>
-      </w:pPr>
-    </w:p>
-    <w:p>
-      <w:pPr>
-        <w:pStyle w:val="ListParagraph"/>
-        <w:numPr>
-          <w:ilvl w:val="0"/>
-          <w:numId w:val="15"/>
-        </w:numPr>
-        <w:rPr>
-          <w:vanish/>
-        </w:rPr>
-      </w:pPr>
-    </w:p>
-    <w:p>
-      <w:pPr>
-        <w:pStyle w:val="ListParagraph"/>
-        <w:numPr>
-          <w:ilvl w:val="1"/>
-          <w:numId w:val="15"/>
-        </w:numPr>
-        <w:rPr>
-          <w:vanish/>
-        </w:rPr>
-      </w:pPr>
-    </w:p>
-    <w:p>
-      <w:pPr>
-        <w:pStyle w:val="ListParagraph"/>
-        <w:numPr>
-          <w:ilvl w:val="1"/>
-          <w:numId w:val="15"/>
-        </w:numPr>
-        <w:rPr>
-          <w:vanish/>
-        </w:rPr>
-      </w:pPr>
-    </w:p>
-    <w:p>
-      <w:pPr>
-        <w:pStyle w:val="ListParagraph"/>
-        <w:numPr>
-          <w:ilvl w:val="1"/>
-          <w:numId w:val="15"/>
-        </w:numPr>
-        <w:spacing w:after="0"/>
-        <w:rPr>
-          <w:b/>
-        </w:rPr>
-      </w:pPr>
-      <w:r>
-        <w:rPr>
-          <w:b/>
-        </w:rPr>
-        <w:t>Linux</w:t>
-      </w:r>
-      <w:r>
-        <w:rPr>
-          <w:b/>
-        </w:rPr>
-        <w:t xml:space="preserve">: </w:t>
-      </w:r>
-    </w:p>
-    <w:p>
-      <w:pPr>
-        <w:ind w:left="720" w:firstLine="720"/>
-        <w:contextualSpacing/>
-      </w:pPr>
-      <w:r>
-        <w:rPr>
-          <w:b/>
-        </w:rPr>
-        <w:t>NOTE</w:t>
-      </w:r>
-      <w:r>
-        <w:t>: Shoul</w:t>
-      </w:r>
-      <w:r>
-        <w:t>d be run on a Mac or Linux box.</w:t>
-      </w:r>
-    </w:p>
-    <w:p>
-      <w:pPr>
-        <w:ind w:left="1440"/>
-        <w:contextualSpacing/>
-      </w:pPr>
-      <w:r>
-        <w:t>Update source/org/tigr/microarray/mev/build.properties with the appropriate svn revision numbers.</w:t>
-      </w:r>
-    </w:p>
-    <w:p>
-      <w:pPr>
-        <w:ind w:left="1440"/>
-        <w:contextualSpacing/>
-      </w:pPr>
-      <w:r>
-        <w:t xml:space="preserve">The ant </w:t>
-      </w:r>
-      <w:r>
-        <w:t xml:space="preserve">target </w:t>
-      </w:r>
-      <w:r>
-        <w:rPr>
-          <w:b/>
-          <w:i/>
-        </w:rPr>
-        <w:t>build-package-</w:t>
-      </w:r>
-      <w:r>
-        <w:rPr>
-          <w:b/>
-          <w:i/>
-        </w:rPr>
-        <w:t>linux</w:t>
-      </w:r>
-      <w:r>
-        <w:t xml:space="preserve"> should produce the directory structure and MeV contents under </w:t>
-      </w:r>
-      <w:r>
-        <w:rPr>
-          <w:b/>
-        </w:rPr>
-        <w:t>{MeV</w:t>
-      </w:r>
-      <w:r>
-        <w:rPr>
-          <w:b/>
-        </w:rPr>
-        <w:t>_dir}/deploy</w:t>
-      </w:r>
-      <w:r>
-        <w:rPr>
-          <w:b/>
-        </w:rPr>
-        <w:t xml:space="preserve"> </w:t>
-      </w:r>
-      <w:r>
-        <w:t xml:space="preserve">directory. The top level directory should have name of the form </w:t>
-      </w:r>
-      <w:r>
-        <w:rPr>
-          <w:b/>
-          <w:i/>
-        </w:rPr>
-        <w:t>MeV_x_x_x</w:t>
-      </w:r>
-      <w:r>
-        <w:t>, where x_x_x represents the MeV version number, eg, 4_7_4</w:t>
-      </w:r>
-      <w:r>
-        <w:t xml:space="preserve">. </w:t>
-      </w:r>
-      <w:r>
-        <w:t>Do the following to produce the bundle:</w:t>
-      </w:r>
-    </w:p>
-    <w:p>
-      <w:pPr>
-        <w:pStyle w:val="ListParagraph"/>
-        <w:numPr>
-          <w:ilvl w:val="4"/>
-          <w:numId w:val="15"/>
-        </w:numPr>
-      </w:pPr>
-      <w:r>
-        <w:t xml:space="preserve">Modify </w:t>
-      </w:r>
-      <w:r>
-        <w:rPr>
-          <w:b/>
-        </w:rPr>
-        <w:t>{MeV_Dir}/source/org/tigr/microarray/build.properties</w:t>
-      </w:r>
-    </w:p>
-    <w:p>
-      <w:pPr>
-        <w:pStyle w:val="ListParagraph"/>
-        <w:numPr>
-          <w:ilvl w:val="4"/>
-          <w:numId w:val="15"/>
-        </w:numPr>
-      </w:pPr>
-      <w:r>
-        <w:t xml:space="preserve">Run target </w:t>
-      </w:r>
-      <w:r>
-        <w:rPr>
-          <w:b/>
-          <w:i/>
-        </w:rPr>
-        <w:t>build-package-</w:t>
-      </w:r>
-      <w:r>
-        <w:rPr>
-          <w:b/>
-          <w:i/>
-        </w:rPr>
-        <w:t>linux</w:t>
-      </w:r>
-      <w:r>
-        <w:t xml:space="preserve"> </w:t>
-      </w:r>
-    </w:p>
-    <w:p>
-      <w:pPr>
-        <w:pStyle w:val="ListParagraph"/>
-        <w:numPr>
-          <w:ilvl w:val="4"/>
-          <w:numId w:val="15"/>
-        </w:numPr>
-      </w:pPr>
-      <w:r>
-        <w:t xml:space="preserve">Open Terminal </w:t>
-      </w:r>
-    </w:p>
-    <w:p>
-      <w:pPr>
-        <w:pStyle w:val="ListParagraph"/>
-        <w:numPr>
-          <w:ilvl w:val="4"/>
-          <w:numId w:val="15"/>
-        </w:numPr>
-        <w:rPr>
-          <w:b/>
-        </w:rPr>
-      </w:pPr>
-      <w:r>
-        <w:rPr>
-          <w:b/>
-        </w:rPr>
-        <w:t>cd</w:t>
-      </w:r>
-      <w:r>
-        <w:t xml:space="preserve">  </w:t>
-      </w:r>
-      <w:r>
-        <w:rPr>
-          <w:b/>
-        </w:rPr>
-        <w:t>{MeV_dir}/deploy</w:t>
-      </w:r>
-    </w:p>
-    <w:p>
-      <w:pPr>
-        <w:pStyle w:val="ListParagraph"/>
-        <w:numPr>
-          <w:ilvl w:val="4"/>
-          <w:numId w:val="15"/>
-        </w:numPr>
-        <w:rPr>
-          <w:b/>
-        </w:rPr>
-      </w:pPr>
-      <w:r>
-        <w:rPr>
-          <w:b/>
-        </w:rPr>
-        <w:t xml:space="preserve">tar </w:t>
-      </w:r>
-      <w:r>
-        <w:rPr>
-          <w:b/>
-        </w:rPr>
-        <w:t>-</w:t>
-      </w:r>
-      <w:r>
-        <w:rPr>
-          <w:b/>
-        </w:rPr>
-        <w:t>czvf MeV_</w:t>
-      </w:r>
-      <w:r>
-        <w:rPr>
-          <w:b/>
-        </w:rPr>
-        <w:t>x_x_x_ryyyy</w:t>
-      </w:r>
-      <w:r>
-        <w:rPr>
-          <w:b/>
-        </w:rPr>
-        <w:t>.t</w:t>
-      </w:r>
-      <w:r>
-        <w:rPr>
-          <w:b/>
-        </w:rPr>
-        <w:t>ar.</w:t>
-      </w:r>
-      <w:r>
-        <w:rPr>
-          <w:b/>
-        </w:rPr>
-        <w:t>gz {</w:t>
-      </w:r>
-      <w:r>
-        <w:rPr>
-          <w:b/>
-          <w:i/>
-        </w:rPr>
-        <w:t>MeV_x_x_x}/</w:t>
-      </w:r>
-      <w:r>
-        <w:rPr>
-          <w:b/>
-          <w:i/>
-        </w:rPr>
-        <w:t xml:space="preserve"> </w:t>
-      </w:r>
-      <w:r>
-        <w:t>(yyyy is the svn revision number from the build.properties file</w:t>
-      </w:r>
-      <w:r>
-        <w:t>.</w:t>
-      </w:r>
-      <w:r>
-        <w:t>)</w:t>
-      </w:r>
-    </w:p>
-    <w:p>
-      <w:pPr>
-        <w:pStyle w:val="ListParagraph"/>
-        <w:numPr>
-          <w:ilvl w:val="4"/>
-          <w:numId w:val="15"/>
-        </w:numPr>
-      </w:pPr>
-      <w:r>
-        <w:t>Move the produced .</w:t>
-      </w:r>
-      <w:r>
-        <w:rPr>
-          <w:b/>
-        </w:rPr>
-        <w:t>t</w:t>
-      </w:r>
-      <w:r>
-        <w:rPr>
-          <w:b/>
-        </w:rPr>
-        <w:t>ar.</w:t>
-      </w:r>
-      <w:r>
-        <w:rPr>
-          <w:b/>
-        </w:rPr>
-        <w:t>gz</w:t>
-      </w:r>
-      <w:r>
-        <w:t xml:space="preserve"> file to desired location</w:t>
+        <w:t>Upload the tar.gz file to the MeV sourceforge account.</w:t>
       </w:r>
     </w:p>
     <w:p>
@@ -5700,6 +5760,28 @@
           <w:b/>
         </w:rPr>
       </w:pPr>
+    </w:p>
+    <w:p>
+      <w:pPr>
+        <w:ind w:left="720"/>
+        <w:rPr>
+          <w:b/>
+        </w:rPr>
+      </w:pPr>
+      <w:r>
+        <w:rPr>
+          <w:b/>
+        </w:rPr>
+        <w:t xml:space="preserve">Releasing files on Sourceforge: </w:t>
+      </w:r>
+    </w:p>
+    <w:p>
+      <w:pPr>
+        <w:ind w:left="720"/>
+      </w:pPr>
+      <w:r>
+        <w:t>https://sourceforge.net/apps/trac/sourceforge/wiki/Release%20files%20for%20download</w:t>
+      </w:r>
     </w:p>
     <w:sectPr>
       <w:headerReference w:type="default" r:id="rId16"/>
@@ -8683,7 +8765,6 @@
   <w:style w:type="character" w:default="1" w:styleId="DefaultParagraphFont">
     <w:name w:val="Default Paragraph Font"/>
     <w:uiPriority w:val="1"/>
-    <w:semiHidden/>
     <w:unhideWhenUsed/>
   </w:style>
   <w:style w:type="table" w:default="1" w:styleId="TableNormal">

</xml_diff>